<commit_message>
Update Verlet Integrator - The Report.docx
</commit_message>
<xml_diff>
--- a/Verlet Integrator - The Report.docx
+++ b/Verlet Integrator - The Report.docx
@@ -192,50 +192,26 @@
           <w:sz w:val="24"/>
           <w:lang w:val="en-US"/>
         </w:rPr>
-        <w:t>, acceleration ax and ay, a radius, a density and elapsed time, it computes their values at the e</w:t>
-      </w:r>
-      <w:r>
-        <w:rPr>
-          <w:rFonts w:ascii="Arial" w:eastAsia="Arial" w:hAnsi="Arial" w:cs="Arial"/>
-          <w:sz w:val="24"/>
-          <w:lang w:val="en-US"/>
-        </w:rPr>
-        <w:t>nd of that given time. Our intention is that it will also have a way to test the correct function of the integrator, which will print every frame and it will be able to pause it and a graphic representation. In addition, the Newton's Laws will be implement</w:t>
-      </w:r>
-      <w:r>
-        <w:rPr>
-          <w:rFonts w:ascii="Arial" w:eastAsia="Arial" w:hAnsi="Arial" w:cs="Arial"/>
-          <w:sz w:val="24"/>
-          <w:lang w:val="en-US"/>
-        </w:rPr>
-        <w:t xml:space="preserve">ed in order to compare the results of the integrator with the final data and see the accuracy and the standard deviation. </w:t>
-      </w:r>
-    </w:p>
-    <w:p>
-      <w:pPr>
-        <w:spacing w:after="200" w:line="276" w:lineRule="auto"/>
-        <w:jc w:val="both"/>
-        <w:rPr>
-          <w:rFonts w:ascii="Arial" w:eastAsia="Arial" w:hAnsi="Arial" w:cs="Arial"/>
-          <w:sz w:val="24"/>
-          <w:lang w:val="en-US"/>
-        </w:rPr>
-      </w:pPr>
-      <w:r>
-        <w:rPr>
-          <w:rFonts w:ascii="Arial" w:eastAsia="Arial" w:hAnsi="Arial" w:cs="Arial"/>
-          <w:sz w:val="24"/>
-          <w:lang w:val="en-US"/>
-        </w:rPr>
-        <w:t>Our frame rate will be of 60 fps. Air density will be implemented, as well as gravity. We will have a ground and the ball will be abl</w:t>
-      </w:r>
-      <w:r>
-        <w:rPr>
-          <w:rFonts w:ascii="Arial" w:eastAsia="Arial" w:hAnsi="Arial" w:cs="Arial"/>
-          <w:sz w:val="24"/>
-          <w:lang w:val="en-US"/>
-        </w:rPr>
-        <w:t>e to collide with it. Frame per frame we are going to be calculating each variable to update it.</w:t>
+        <w:t xml:space="preserve">, acceleration ax and ay, a radius, a density and elapsed time, it computes their values at the end of that given time. Our intention is that it will also have a way to test the correct function of the integrator, which will print every frame and it will be able to pause it and a graphic representation. In addition, the Newton's Laws will be implemented in order to compare the results of the integrator with the final data and see the accuracy and the standard deviation. </w:t>
+      </w:r>
+    </w:p>
+    <w:p>
+      <w:pPr>
+        <w:spacing w:after="200" w:line="276" w:lineRule="auto"/>
+        <w:jc w:val="both"/>
+        <w:rPr>
+          <w:rFonts w:ascii="Arial" w:eastAsia="Arial" w:hAnsi="Arial" w:cs="Arial"/>
+          <w:sz w:val="24"/>
+          <w:lang w:val="en-US"/>
+        </w:rPr>
+      </w:pPr>
+      <w:r>
+        <w:rPr>
+          <w:rFonts w:ascii="Arial" w:eastAsia="Arial" w:hAnsi="Arial" w:cs="Arial"/>
+          <w:sz w:val="24"/>
+          <w:lang w:val="en-US"/>
+        </w:rPr>
+        <w:t>Our frame rate will be of 60 fps. Air density will be implemented, as well as gravity. We will have a ground and the ball will be able to collide with it. Frame per frame we are going to be calculating each variable to update it.</w:t>
       </w:r>
     </w:p>
     <w:p>
@@ -400,16 +376,7 @@
           <w:lang w:val="en-US"/>
         </w:rPr>
         <w:br/>
-        <w:t>AI</w:t>
-      </w:r>
-      <w:r>
-        <w:rPr>
-          <w:rFonts w:ascii="Consolas" w:eastAsia="Consolas" w:hAnsi="Consolas" w:cs="Consolas"/>
-          <w:color w:val="666666"/>
-          <w:sz w:val="16"/>
-          <w:lang w:val="en-US"/>
-        </w:rPr>
-        <w:t xml:space="preserve">R_DENSITY - </w:t>
+        <w:t xml:space="preserve">AIR_DENSITY - </w:t>
       </w:r>
       <w:proofErr w:type="spellStart"/>
       <w:r>
@@ -829,16 +796,7 @@
           <w:sz w:val="19"/>
           <w:lang w:val="en-US"/>
         </w:rPr>
-        <w:t>new_a</w:t>
-      </w:r>
-      <w:r>
-        <w:rPr>
-          <w:rFonts w:ascii="Consolas" w:eastAsia="Consolas" w:hAnsi="Consolas" w:cs="Consolas"/>
-          <w:color w:val="000000"/>
-          <w:sz w:val="19"/>
-          <w:lang w:val="en-US"/>
-        </w:rPr>
-        <w:t>x</w:t>
+        <w:t>new_ax</w:t>
       </w:r>
       <w:proofErr w:type="spellEnd"/>
       <w:r>
@@ -1030,15 +988,7 @@
           <w:sz w:val="24"/>
           <w:lang w:val="en-US"/>
         </w:rPr>
-        <w:t>However, we are going to be using the velocity</w:t>
-      </w:r>
-      <w:r>
-        <w:rPr>
-          <w:rFonts w:ascii="Arial" w:eastAsia="Arial" w:hAnsi="Arial" w:cs="Arial"/>
-          <w:sz w:val="24"/>
-          <w:lang w:val="en-US"/>
-        </w:rPr>
-        <w:t xml:space="preserve">. Then, to compute the acceleration and the speed we will use MRUA, which is used to calculate the Velocity </w:t>
+        <w:t xml:space="preserve">However, we are going to be using the velocity. Then, to compute the acceleration and the speed we will use MRUA, which is used to calculate the Velocity </w:t>
       </w:r>
       <w:proofErr w:type="spellStart"/>
       <w:r>
@@ -1238,16 +1188,7 @@
           <w:sz w:val="16"/>
           <w:lang w:val="en-US"/>
         </w:rPr>
-        <w:t xml:space="preserve"> - the velocity for this f</w:t>
-      </w:r>
-      <w:r>
-        <w:rPr>
-          <w:rFonts w:ascii="Consolas" w:eastAsia="Consolas" w:hAnsi="Consolas" w:cs="Consolas"/>
-          <w:color w:val="666666"/>
-          <w:sz w:val="16"/>
-          <w:lang w:val="en-US"/>
-        </w:rPr>
-        <w:t>rame</w:t>
+        <w:t xml:space="preserve"> - the velocity for this frame</w:t>
       </w:r>
       <w:r>
         <w:rPr>
@@ -1510,16 +1451,7 @@
           <w:lang w:val="en-US"/>
         </w:rPr>
         <w:br/>
-        <w:t>x - the po</w:t>
-      </w:r>
-      <w:r>
-        <w:rPr>
-          <w:rFonts w:ascii="Consolas" w:eastAsia="Consolas" w:hAnsi="Consolas" w:cs="Consolas"/>
-          <w:color w:val="666666"/>
-          <w:sz w:val="16"/>
-          <w:lang w:val="en-US"/>
-        </w:rPr>
-        <w:t>sition of the previous frame</w:t>
+        <w:t>x - the position of the previous frame</w:t>
       </w:r>
       <w:r>
         <w:rPr>
@@ -1596,15 +1528,7 @@
           <w:sz w:val="24"/>
           <w:lang w:val="en-US"/>
         </w:rPr>
-        <w:t>Then again, we take into account that the acceleration may not be the same through all of this process and, the</w:t>
-      </w:r>
-      <w:r>
-        <w:rPr>
-          <w:rFonts w:ascii="Arial" w:eastAsia="Arial" w:hAnsi="Arial" w:cs="Arial"/>
-          <w:sz w:val="24"/>
-          <w:lang w:val="en-US"/>
-        </w:rPr>
-        <w:t xml:space="preserve">refore, the formulas we are finally </w:t>
+        <w:t xml:space="preserve">Then again, we take into account that the acceleration may not be the same through all of this process and, therefore, the formulas we are finally </w:t>
       </w:r>
       <w:proofErr w:type="spellStart"/>
       <w:r>
@@ -2194,16 +2118,7 @@
           <w:sz w:val="16"/>
           <w:lang w:val="en-US"/>
         </w:rPr>
-        <w:t xml:space="preserve"> - </w:t>
-      </w:r>
-      <w:r>
-        <w:rPr>
-          <w:rFonts w:ascii="Consolas" w:eastAsia="Consolas" w:hAnsi="Consolas" w:cs="Consolas"/>
-          <w:color w:val="666666"/>
-          <w:sz w:val="16"/>
-          <w:lang w:val="en-US"/>
-        </w:rPr>
-        <w:t>the position for this frame</w:t>
+        <w:t xml:space="preserve"> - the position for this frame</w:t>
       </w:r>
       <w:r>
         <w:rPr>
@@ -2329,15 +2244,7 @@
           <w:sz w:val="24"/>
           <w:lang w:val="en-US"/>
         </w:rPr>
-        <w:t xml:space="preserve"> use Newton's Laws to com</w:t>
-      </w:r>
-      <w:r>
-        <w:rPr>
-          <w:rFonts w:ascii="Arial" w:eastAsia="Arial" w:hAnsi="Arial" w:cs="Arial"/>
-          <w:sz w:val="24"/>
-          <w:lang w:val="en-US"/>
-        </w:rPr>
-        <w:t>pare the results of the integrator with the "reality", as stated before. To compute the acceleration, the velocity and the position we will use the MRUA formulas:</w:t>
+        <w:t xml:space="preserve"> use Newton's Laws to compare the results of the integrator with the "reality", as stated before. To compute the acceleration, the velocity and the position we will use the MRUA formulas:</w:t>
       </w:r>
     </w:p>
     <w:p>
@@ -2491,16 +2398,7 @@
           <w:lang w:val="en-US"/>
         </w:rPr>
         <w:br/>
-        <w:t>m</w:t>
-      </w:r>
-      <w:r>
-        <w:rPr>
-          <w:rFonts w:ascii="Consolas" w:eastAsia="Consolas" w:hAnsi="Consolas" w:cs="Consolas"/>
-          <w:color w:val="666666"/>
-          <w:sz w:val="16"/>
-          <w:lang w:val="en-US"/>
-        </w:rPr>
-        <w:t>ass - mass of the object, given a radius and a density</w:t>
+        <w:t>mass - mass of the object, given a radius and a density</w:t>
       </w:r>
     </w:p>
     <w:p>
@@ -2996,16 +2894,7 @@
           <w:sz w:val="16"/>
           <w:lang w:val="en-US"/>
         </w:rPr>
-        <w:t xml:space="preserve"> - the del</w:t>
-      </w:r>
-      <w:r>
-        <w:rPr>
-          <w:rFonts w:ascii="Consolas" w:eastAsia="Consolas" w:hAnsi="Consolas" w:cs="Consolas"/>
-          <w:color w:val="666666"/>
-          <w:sz w:val="16"/>
-          <w:lang w:val="en-US"/>
-        </w:rPr>
-        <w:t>ta time (elapsed time) between the previous frame and this one</w:t>
+        <w:t xml:space="preserve"> - the delta time (elapsed time) between the previous frame and this one</w:t>
       </w:r>
       <w:r>
         <w:rPr>
@@ -3053,15 +2942,7 @@
           <w:sz w:val="24"/>
           <w:lang w:val="en-US"/>
         </w:rPr>
-        <w:t>To compute the forces, the acceleration, the speed and the position for the y axis, we will use the formulas stated above as well, but taking into accou</w:t>
-      </w:r>
-      <w:r>
-        <w:rPr>
-          <w:rFonts w:ascii="Arial" w:eastAsia="Arial" w:hAnsi="Arial" w:cs="Arial"/>
-          <w:sz w:val="24"/>
-          <w:lang w:val="en-US"/>
-        </w:rPr>
-        <w:t>nt the gravity, as said before.</w:t>
+        <w:t>To compute the forces, the acceleration, the speed and the position for the y axis, we will use the formulas stated above as well, but taking into account the gravity, as said before.</w:t>
       </w:r>
     </w:p>
     <w:p>
@@ -3108,16 +2989,7 @@
             <w:u w:val="single"/>
             <w:lang w:val="en-US"/>
           </w:rPr>
-          <w:t>ht</w:t>
-        </w:r>
-        <w:r>
-          <w:rPr>
-            <w:rFonts w:ascii="Arial" w:eastAsia="Arial" w:hAnsi="Arial" w:cs="Arial"/>
-            <w:color w:val="0000FF"/>
-            <w:u w:val="single"/>
-            <w:lang w:val="en-US"/>
-          </w:rPr>
-          <w:t>tps://github.com/Needlesslord/Physics2theory</w:t>
+          <w:t>https://github.com/Needlesslord/Physics2theory</w:t>
         </w:r>
       </w:hyperlink>
       <w:r>
@@ -3146,16 +3018,7 @@
             <w:u w:val="single"/>
             <w:lang w:val="en-US"/>
           </w:rPr>
-          <w:t>https://www.algorithm-archive.org/contents/verlet_integration/verlet_integration</w:t>
-        </w:r>
-        <w:r>
-          <w:rPr>
-            <w:rFonts w:ascii="Arial" w:eastAsia="Arial" w:hAnsi="Arial" w:cs="Arial"/>
-            <w:color w:val="0000FF"/>
-            <w:u w:val="single"/>
-            <w:lang w:val="en-US"/>
-          </w:rPr>
-          <w:t>.html</w:t>
+          <w:t>https://www.algorithm-archive.org/contents/verlet_integration/verlet_integration.html</w:t>
         </w:r>
       </w:hyperlink>
     </w:p>
@@ -3197,16 +3060,7 @@
             <w:u w:val="single"/>
             <w:lang w:val="en-US"/>
           </w:rPr>
-          <w:t>ht</w:t>
-        </w:r>
-        <w:r>
-          <w:rPr>
-            <w:rFonts w:ascii="Arial" w:eastAsia="Arial" w:hAnsi="Arial" w:cs="Arial"/>
-            <w:color w:val="0000FF"/>
-            <w:u w:val="single"/>
-            <w:lang w:val="en-US"/>
-          </w:rPr>
-          <w:t>tps://www.gamedev.net/articles/programming/math-and-physics/a-verlet-based-approach-for-2d-game-physics-r2714</w:t>
+          <w:t>https://www.gamedev.net/articles/programming/math-and-physics/a-verlet-based-approach-for-2d-game-physics-r2714</w:t>
         </w:r>
       </w:hyperlink>
     </w:p>
@@ -3226,15 +3080,7 @@
           <w:sz w:val="24"/>
           <w:lang w:val="en-US"/>
         </w:rPr>
-        <w:t xml:space="preserve">To summarize, the final result of the integrator should have a welcome and small tutorial/explanation of how it works, the input of the data, then select whether the user wants to test the integrator or they want only the final results. If they choose the </w:t>
-      </w:r>
-      <w:r>
-        <w:rPr>
-          <w:rFonts w:ascii="Arial" w:eastAsia="Arial" w:hAnsi="Arial" w:cs="Arial"/>
-          <w:sz w:val="24"/>
-          <w:lang w:val="en-US"/>
-        </w:rPr>
-        <w:t xml:space="preserve">first option, every frame will be printed on the console, which can be paused, showing the data of the last frame, a pause signal and the results in that same position calculated with Newton's Laws and that can be </w:t>
+        <w:t xml:space="preserve">To summarize, the final result of the integrator should have a welcome and small tutorial/explanation of how it works, the input of the data, then select whether the user wants to test the integrator or they want only the final results. If they choose the first option, every frame will be printed on the console, which can be paused, showing the data of the last frame, a pause signal and the results in that same position calculated with Newton's Laws and that can be </w:t>
       </w:r>
       <w:proofErr w:type="spellStart"/>
       <w:r>
@@ -3252,23 +3098,7 @@
           <w:sz w:val="24"/>
           <w:lang w:val="en-US"/>
         </w:rPr>
-        <w:t xml:space="preserve"> again to continue the test. On th</w:t>
-      </w:r>
-      <w:r>
-        <w:rPr>
-          <w:rFonts w:ascii="Arial" w:eastAsia="Arial" w:hAnsi="Arial" w:cs="Arial"/>
-          <w:sz w:val="24"/>
-          <w:lang w:val="en-US"/>
-        </w:rPr>
-        <w:t>e other hand, if the user chooses to only show the final data, the initial data, the final data calculated with the integrator, the final data calculated with Newton's Laws and a graphic representation will be shown. In both cases will be possible to go to</w:t>
-      </w:r>
-      <w:r>
-        <w:rPr>
-          <w:rFonts w:ascii="Arial" w:eastAsia="Arial" w:hAnsi="Arial" w:cs="Arial"/>
-          <w:sz w:val="24"/>
-          <w:lang w:val="en-US"/>
-        </w:rPr>
-        <w:t xml:space="preserve"> the main selection again once finished.</w:t>
+        <w:t xml:space="preserve"> again to continue the test. On the other hand, if the user chooses to only show the final data, the initial data, the final data calculated with the integrator, the final data calculated with Newton's Laws and a graphic representation will be shown. In both cases will be possible to go to the main selection again once finished.</w:t>
       </w:r>
     </w:p>
     <w:p>
@@ -3370,214 +3200,241 @@
         </w:rPr>
         <w:t xml:space="preserve"> integrator</w:t>
       </w:r>
+    </w:p>
+    <w:p>
+      <w:pPr>
+        <w:spacing w:after="200" w:line="276" w:lineRule="auto"/>
+        <w:jc w:val="both"/>
+        <w:rPr>
+          <w:rFonts w:ascii="Arial" w:eastAsia="Arial" w:hAnsi="Arial" w:cs="Arial"/>
+          <w:sz w:val="24"/>
+          <w:lang w:val="en-US"/>
+        </w:rPr>
+      </w:pPr>
+      <w:r>
+        <w:rPr>
+          <w:rFonts w:ascii="Arial" w:eastAsia="Arial" w:hAnsi="Arial" w:cs="Arial"/>
+          <w:sz w:val="24"/>
+          <w:lang w:val="en-US"/>
+        </w:rPr>
+        <w:t xml:space="preserve">The Integrator is a program that simulates how an object would perform inside a game with physics. </w:t>
+      </w:r>
+      <w:r>
+        <w:rPr>
+          <w:rFonts w:ascii="Arial" w:eastAsia="Arial" w:hAnsi="Arial" w:cs="Arial"/>
+          <w:sz w:val="24"/>
+          <w:lang w:val="en-US"/>
+        </w:rPr>
+        <w:t>For this simulation we have decided to use a cube. The reason is because it is because it is a shape used for the most part of the collisions because it is a shape that does not use a lot of resources. Also it is easier to apply friction to it than to a sphere.</w:t>
+      </w:r>
+    </w:p>
+    <w:p>
+      <w:pPr>
+        <w:spacing w:after="200" w:line="276" w:lineRule="auto"/>
+        <w:jc w:val="both"/>
+        <w:rPr>
+          <w:rFonts w:ascii="Arial" w:eastAsia="Arial" w:hAnsi="Arial" w:cs="Arial"/>
+          <w:sz w:val="24"/>
+          <w:lang w:val="en-US"/>
+        </w:rPr>
+      </w:pPr>
+      <w:r>
+        <w:rPr>
+          <w:rFonts w:ascii="Arial" w:eastAsia="Arial" w:hAnsi="Arial" w:cs="Arial"/>
+          <w:sz w:val="24"/>
+          <w:lang w:val="en-US"/>
+        </w:rPr>
+        <w:t xml:space="preserve">When the program starts, it asks the user to enter some data to know from what state it has to start calculating the cube data over time. </w:t>
+      </w:r>
+      <w:r>
+        <w:rPr>
+          <w:rFonts w:ascii="Arial" w:eastAsia="Arial" w:hAnsi="Arial" w:cs="Arial"/>
+          <w:sz w:val="24"/>
+          <w:lang w:val="en-US"/>
+        </w:rPr>
+        <w:t>Input</w:t>
+      </w:r>
+      <w:r>
+        <w:rPr>
+          <w:rFonts w:ascii="Arial" w:eastAsia="Arial" w:hAnsi="Arial" w:cs="Arial"/>
+          <w:sz w:val="24"/>
+          <w:lang w:val="en-US"/>
+        </w:rPr>
+        <w:t xml:space="preserve"> is done with the </w:t>
+      </w:r>
+      <w:proofErr w:type="spellStart"/>
+      <w:r>
+        <w:rPr>
+          <w:rFonts w:ascii="Arial" w:eastAsia="Arial" w:hAnsi="Arial" w:cs="Arial"/>
+          <w:sz w:val="24"/>
+          <w:lang w:val="en-US"/>
+        </w:rPr>
+        <w:t>c++</w:t>
+      </w:r>
+      <w:proofErr w:type="spellEnd"/>
+      <w:r>
+        <w:rPr>
+          <w:rFonts w:ascii="Arial" w:eastAsia="Arial" w:hAnsi="Arial" w:cs="Arial"/>
+          <w:sz w:val="24"/>
+          <w:lang w:val="en-US"/>
+        </w:rPr>
+        <w:t xml:space="preserve"> standard input provided with </w:t>
+      </w:r>
+      <w:proofErr w:type="spellStart"/>
+      <w:r>
+        <w:rPr>
+          <w:rFonts w:ascii="Arial" w:eastAsia="Arial" w:hAnsi="Arial" w:cs="Arial"/>
+          <w:sz w:val="24"/>
+          <w:lang w:val="en-US"/>
+        </w:rPr>
+        <w:t>iostream</w:t>
+      </w:r>
+      <w:proofErr w:type="spellEnd"/>
+      <w:r>
+        <w:rPr>
+          <w:rFonts w:ascii="Arial" w:eastAsia="Arial" w:hAnsi="Arial" w:cs="Arial"/>
+          <w:sz w:val="24"/>
+          <w:lang w:val="en-US"/>
+        </w:rPr>
+        <w:t>.</w:t>
+      </w:r>
+    </w:p>
+    <w:p>
+      <w:pPr>
+        <w:spacing w:after="200" w:line="276" w:lineRule="auto"/>
+        <w:jc w:val="both"/>
+        <w:rPr>
+          <w:rFonts w:ascii="Arial" w:eastAsia="Arial" w:hAnsi="Arial" w:cs="Arial"/>
+          <w:sz w:val="24"/>
+          <w:lang w:val="en-US"/>
+        </w:rPr>
+      </w:pPr>
+      <w:r>
+        <w:rPr>
+          <w:rFonts w:ascii="Arial" w:eastAsia="Arial" w:hAnsi="Arial" w:cs="Arial"/>
+          <w:sz w:val="24"/>
+          <w:lang w:val="en-US"/>
+        </w:rPr>
+        <w:t>It takes into account the forces that the object receives to recalculate the acceleration of the object, its velocity, and its position. It is also prepared to calculate the aerodynamics forces depending on the medium the object is.</w:t>
+      </w:r>
+    </w:p>
+    <w:p>
+      <w:pPr>
+        <w:spacing w:after="200" w:line="276" w:lineRule="auto"/>
+        <w:jc w:val="both"/>
+        <w:rPr>
+          <w:rFonts w:ascii="Arial" w:eastAsia="Arial" w:hAnsi="Arial" w:cs="Arial"/>
+          <w:sz w:val="24"/>
+          <w:lang w:val="en-US"/>
+        </w:rPr>
+      </w:pPr>
+      <w:r>
+        <w:rPr>
+          <w:rFonts w:ascii="Arial" w:eastAsia="Arial" w:hAnsi="Arial" w:cs="Arial"/>
+          <w:sz w:val="24"/>
+          <w:lang w:val="en-US"/>
+        </w:rPr>
+        <w:t xml:space="preserve">The integrator works calculating the new object data taking into account the previous frame data. </w:t>
+      </w:r>
+      <w:r>
+        <w:rPr>
+          <w:rFonts w:ascii="Arial" w:eastAsia="Arial" w:hAnsi="Arial" w:cs="Arial"/>
+          <w:sz w:val="24"/>
+          <w:lang w:val="en-US"/>
+        </w:rPr>
+        <w:t>The f</w:t>
+      </w:r>
+      <w:r>
+        <w:rPr>
+          <w:rFonts w:ascii="Arial" w:eastAsia="Arial" w:hAnsi="Arial" w:cs="Arial"/>
+          <w:sz w:val="24"/>
+          <w:lang w:val="en-US"/>
+        </w:rPr>
+        <w:t>rame rate chosen for our integrator is 60 fps, which is the common frame rate in a large amount of videogames. To change the frame rate, the only thing needed to do is to change the global value of the fps variable. This will automatically change the time step.</w:t>
+      </w:r>
+    </w:p>
+    <w:p>
+      <w:pPr>
+        <w:spacing w:after="200" w:line="276" w:lineRule="auto"/>
+        <w:jc w:val="both"/>
+        <w:rPr>
+          <w:rFonts w:ascii="Arial" w:eastAsia="Arial" w:hAnsi="Arial" w:cs="Arial"/>
+          <w:sz w:val="24"/>
+          <w:lang w:val="en-US"/>
+        </w:rPr>
+      </w:pPr>
+      <w:r>
+        <w:rPr>
+          <w:rFonts w:ascii="Arial" w:eastAsia="Arial" w:hAnsi="Arial" w:cs="Arial"/>
+          <w:sz w:val="24"/>
+          <w:lang w:val="en-US"/>
+        </w:rPr>
+        <w:t xml:space="preserve">It is also able to calculate when an object is </w:t>
+      </w:r>
+      <w:proofErr w:type="spellStart"/>
+      <w:r>
+        <w:rPr>
+          <w:rFonts w:ascii="Arial" w:eastAsia="Arial" w:hAnsi="Arial" w:cs="Arial"/>
+          <w:sz w:val="24"/>
+          <w:lang w:val="en-US"/>
+        </w:rPr>
+        <w:t>collisioning</w:t>
+      </w:r>
+      <w:proofErr w:type="spellEnd"/>
+      <w:r>
+        <w:rPr>
+          <w:rFonts w:ascii="Arial" w:eastAsia="Arial" w:hAnsi="Arial" w:cs="Arial"/>
+          <w:sz w:val="24"/>
+          <w:lang w:val="en-US"/>
+        </w:rPr>
+        <w:t xml:space="preserve"> with another calculating their dimensions and the distances between them. But there are no recalculation of the objects data after </w:t>
+      </w:r>
+      <w:proofErr w:type="spellStart"/>
+      <w:r>
+        <w:rPr>
+          <w:rFonts w:ascii="Arial" w:eastAsia="Arial" w:hAnsi="Arial" w:cs="Arial"/>
+          <w:sz w:val="24"/>
+          <w:lang w:val="en-US"/>
+        </w:rPr>
+        <w:t>collisioning</w:t>
+      </w:r>
+      <w:proofErr w:type="spellEnd"/>
+      <w:r>
+        <w:rPr>
+          <w:rFonts w:ascii="Arial" w:eastAsia="Arial" w:hAnsi="Arial" w:cs="Arial"/>
+          <w:sz w:val="24"/>
+          <w:lang w:val="en-US"/>
+        </w:rPr>
+        <w:t>. That can be used in a game to make games collide in-game, or to use objects as detectors.</w:t>
+      </w:r>
+    </w:p>
+    <w:p>
+      <w:pPr>
+        <w:spacing w:after="200" w:line="276" w:lineRule="auto"/>
+        <w:jc w:val="both"/>
+        <w:rPr>
+          <w:rFonts w:ascii="Arial" w:eastAsia="Arial" w:hAnsi="Arial" w:cs="Arial"/>
+          <w:sz w:val="24"/>
+          <w:lang w:val="en-US"/>
+        </w:rPr>
+      </w:pPr>
+      <w:r>
+        <w:rPr>
+          <w:rFonts w:ascii="Arial" w:eastAsia="Arial" w:hAnsi="Arial" w:cs="Arial"/>
+          <w:sz w:val="24"/>
+          <w:lang w:val="en-US"/>
+        </w:rPr>
+        <w:t>The distance between two cubes is calculated taking as reference the center of each object, and the collision is detected when the distance in X or Y is lower than half of the length of one plus</w:t>
+      </w:r>
       <w:bookmarkStart w:id="0" w:name="_GoBack"/>
       <w:bookmarkEnd w:id="0"/>
-    </w:p>
-    <w:p>
-      <w:pPr>
-        <w:spacing w:after="200" w:line="276" w:lineRule="auto"/>
-        <w:jc w:val="both"/>
-        <w:rPr>
-          <w:rFonts w:ascii="Arial" w:eastAsia="Arial" w:hAnsi="Arial" w:cs="Arial"/>
-          <w:sz w:val="24"/>
-          <w:lang w:val="en-US"/>
-        </w:rPr>
-      </w:pPr>
-      <w:r>
-        <w:rPr>
-          <w:rFonts w:ascii="Arial" w:eastAsia="Arial" w:hAnsi="Arial" w:cs="Arial"/>
-          <w:sz w:val="24"/>
-          <w:lang w:val="en-US"/>
-        </w:rPr>
-        <w:t xml:space="preserve">The Integrator is a program that simulates how an object would perform inside a game with physics. </w:t>
-      </w:r>
-      <w:r>
-        <w:rPr>
-          <w:rFonts w:ascii="Arial" w:eastAsia="Arial" w:hAnsi="Arial" w:cs="Arial"/>
-          <w:sz w:val="24"/>
-          <w:lang w:val="en-US"/>
-        </w:rPr>
-        <w:t>For this simulation we have decided to use a cube. The reason is because it is because it is a shape used for the most part of the collisions because it is a shape that does not use a lot of resources. Also it is easier to apply friction to it than to a sphere.</w:t>
-      </w:r>
-    </w:p>
-    <w:p>
-      <w:pPr>
-        <w:spacing w:after="200" w:line="276" w:lineRule="auto"/>
-        <w:jc w:val="both"/>
-        <w:rPr>
-          <w:rFonts w:ascii="Arial" w:eastAsia="Arial" w:hAnsi="Arial" w:cs="Arial"/>
-          <w:sz w:val="24"/>
-          <w:lang w:val="en-US"/>
-        </w:rPr>
-      </w:pPr>
-      <w:r>
-        <w:rPr>
-          <w:rFonts w:ascii="Arial" w:eastAsia="Arial" w:hAnsi="Arial" w:cs="Arial"/>
-          <w:sz w:val="24"/>
-          <w:lang w:val="en-US"/>
-        </w:rPr>
-        <w:t xml:space="preserve">When the program starts, it asks the user to enter some data to know from what state it has to start calculating the cube data over time. </w:t>
-      </w:r>
-      <w:r>
-        <w:rPr>
-          <w:rFonts w:ascii="Arial" w:eastAsia="Arial" w:hAnsi="Arial" w:cs="Arial"/>
-          <w:sz w:val="24"/>
-          <w:lang w:val="en-US"/>
-        </w:rPr>
-        <w:t>Input</w:t>
-      </w:r>
-      <w:r>
-        <w:rPr>
-          <w:rFonts w:ascii="Arial" w:eastAsia="Arial" w:hAnsi="Arial" w:cs="Arial"/>
-          <w:sz w:val="24"/>
-          <w:lang w:val="en-US"/>
-        </w:rPr>
-        <w:t xml:space="preserve"> is done with the </w:t>
-      </w:r>
-      <w:proofErr w:type="spellStart"/>
-      <w:r>
-        <w:rPr>
-          <w:rFonts w:ascii="Arial" w:eastAsia="Arial" w:hAnsi="Arial" w:cs="Arial"/>
-          <w:sz w:val="24"/>
-          <w:lang w:val="en-US"/>
-        </w:rPr>
-        <w:t>c++</w:t>
-      </w:r>
-      <w:proofErr w:type="spellEnd"/>
-      <w:r>
-        <w:rPr>
-          <w:rFonts w:ascii="Arial" w:eastAsia="Arial" w:hAnsi="Arial" w:cs="Arial"/>
-          <w:sz w:val="24"/>
-          <w:lang w:val="en-US"/>
-        </w:rPr>
-        <w:t xml:space="preserve"> standard input provided with </w:t>
-      </w:r>
-      <w:proofErr w:type="spellStart"/>
-      <w:r>
-        <w:rPr>
-          <w:rFonts w:ascii="Arial" w:eastAsia="Arial" w:hAnsi="Arial" w:cs="Arial"/>
-          <w:sz w:val="24"/>
-          <w:lang w:val="en-US"/>
-        </w:rPr>
-        <w:t>iostream</w:t>
-      </w:r>
-      <w:proofErr w:type="spellEnd"/>
-      <w:r>
-        <w:rPr>
-          <w:rFonts w:ascii="Arial" w:eastAsia="Arial" w:hAnsi="Arial" w:cs="Arial"/>
-          <w:sz w:val="24"/>
-          <w:lang w:val="en-US"/>
-        </w:rPr>
-        <w:t>.</w:t>
-      </w:r>
-    </w:p>
-    <w:p>
-      <w:pPr>
-        <w:spacing w:after="200" w:line="276" w:lineRule="auto"/>
-        <w:jc w:val="both"/>
-        <w:rPr>
-          <w:rFonts w:ascii="Arial" w:eastAsia="Arial" w:hAnsi="Arial" w:cs="Arial"/>
-          <w:sz w:val="24"/>
-          <w:lang w:val="en-US"/>
-        </w:rPr>
-      </w:pPr>
-      <w:r>
-        <w:rPr>
-          <w:rFonts w:ascii="Arial" w:eastAsia="Arial" w:hAnsi="Arial" w:cs="Arial"/>
-          <w:sz w:val="24"/>
-          <w:lang w:val="en-US"/>
-        </w:rPr>
-        <w:t>It takes into account the forces that the object receives to recalculate the acceleration of the object, its velocity, and its position. It is also prepared to calculate the aerodynamics forces depending on the medium the object is.</w:t>
-      </w:r>
-    </w:p>
-    <w:p>
-      <w:pPr>
-        <w:spacing w:after="200" w:line="276" w:lineRule="auto"/>
-        <w:jc w:val="both"/>
-        <w:rPr>
-          <w:rFonts w:ascii="Arial" w:eastAsia="Arial" w:hAnsi="Arial" w:cs="Arial"/>
-          <w:sz w:val="24"/>
-          <w:lang w:val="en-US"/>
-        </w:rPr>
-      </w:pPr>
-      <w:r>
-        <w:rPr>
-          <w:rFonts w:ascii="Arial" w:eastAsia="Arial" w:hAnsi="Arial" w:cs="Arial"/>
-          <w:sz w:val="24"/>
-          <w:lang w:val="en-US"/>
-        </w:rPr>
-        <w:t xml:space="preserve">The integrator works calculating the new object data taking into account the previous frame data. </w:t>
-      </w:r>
-      <w:r>
-        <w:rPr>
-          <w:rFonts w:ascii="Arial" w:eastAsia="Arial" w:hAnsi="Arial" w:cs="Arial"/>
-          <w:sz w:val="24"/>
-          <w:lang w:val="en-US"/>
-        </w:rPr>
-        <w:t>The f</w:t>
-      </w:r>
-      <w:r>
-        <w:rPr>
-          <w:rFonts w:ascii="Arial" w:eastAsia="Arial" w:hAnsi="Arial" w:cs="Arial"/>
-          <w:sz w:val="24"/>
-          <w:lang w:val="en-US"/>
-        </w:rPr>
-        <w:t>rame rate chosen for our integrator is 60 fps, which is the common frame rate in a large amount of videogames. To change the frame rate, the only thing needed to do is to change the global value of the fps variable. This will automatically change the time step.</w:t>
-      </w:r>
-    </w:p>
-    <w:p>
-      <w:pPr>
-        <w:spacing w:after="200" w:line="276" w:lineRule="auto"/>
-        <w:jc w:val="both"/>
-        <w:rPr>
-          <w:rFonts w:ascii="Arial" w:eastAsia="Arial" w:hAnsi="Arial" w:cs="Arial"/>
-          <w:sz w:val="24"/>
-          <w:lang w:val="en-US"/>
-        </w:rPr>
-      </w:pPr>
-      <w:r>
-        <w:rPr>
-          <w:rFonts w:ascii="Arial" w:eastAsia="Arial" w:hAnsi="Arial" w:cs="Arial"/>
-          <w:sz w:val="24"/>
-          <w:lang w:val="en-US"/>
-        </w:rPr>
-        <w:t xml:space="preserve">It is also able to calculate when an object is </w:t>
-      </w:r>
-      <w:proofErr w:type="spellStart"/>
-      <w:r>
-        <w:rPr>
-          <w:rFonts w:ascii="Arial" w:eastAsia="Arial" w:hAnsi="Arial" w:cs="Arial"/>
-          <w:sz w:val="24"/>
-          <w:lang w:val="en-US"/>
-        </w:rPr>
-        <w:t>collisioning</w:t>
-      </w:r>
-      <w:proofErr w:type="spellEnd"/>
-      <w:r>
-        <w:rPr>
-          <w:rFonts w:ascii="Arial" w:eastAsia="Arial" w:hAnsi="Arial" w:cs="Arial"/>
-          <w:sz w:val="24"/>
-          <w:lang w:val="en-US"/>
-        </w:rPr>
-        <w:t xml:space="preserve"> with another calculating their dimensions and the distances between them. But there are no recalculation of the objects data after </w:t>
-      </w:r>
-      <w:proofErr w:type="spellStart"/>
-      <w:r>
-        <w:rPr>
-          <w:rFonts w:ascii="Arial" w:eastAsia="Arial" w:hAnsi="Arial" w:cs="Arial"/>
-          <w:sz w:val="24"/>
-          <w:lang w:val="en-US"/>
-        </w:rPr>
-        <w:t>collisioning</w:t>
-      </w:r>
-      <w:proofErr w:type="spellEnd"/>
-      <w:r>
-        <w:rPr>
-          <w:rFonts w:ascii="Arial" w:eastAsia="Arial" w:hAnsi="Arial" w:cs="Arial"/>
-          <w:sz w:val="24"/>
-          <w:lang w:val="en-US"/>
-        </w:rPr>
-        <w:t>. That can be used in a game to make games collide in-game, or to use objects as detectors.</w:t>
+      <w:r>
+        <w:rPr>
+          <w:rFonts w:ascii="Arial" w:eastAsia="Arial" w:hAnsi="Arial" w:cs="Arial"/>
+          <w:sz w:val="24"/>
+          <w:lang w:val="en-US"/>
+        </w:rPr>
+        <w:t xml:space="preserve"> half of the length of the other;</w:t>
       </w:r>
     </w:p>
     <w:p>

</xml_diff>

<commit_message>
Some changes to collisions
</commit_message>
<xml_diff>
--- a/Verlet Integrator - The Report.docx
+++ b/Verlet Integrator - The Report.docx
@@ -3424,18 +3424,18 @@
           <w:sz w:val="24"/>
           <w:lang w:val="en-US"/>
         </w:rPr>
-        <w:t>The distance between two cubes is calculated taking as reference the center of each object, and the collision is detected when the distance in X or Y is lower than half of the length of one plus</w:t>
+        <w:t xml:space="preserve">The distance between two cubes is calculated taking as reference the center of each object, and </w:t>
+      </w:r>
+      <w:r>
+        <w:rPr>
+          <w:rFonts w:ascii="Arial" w:eastAsia="Arial" w:hAnsi="Arial" w:cs="Arial"/>
+          <w:sz w:val="24"/>
+          <w:lang w:val="en-US"/>
+        </w:rPr>
+        <w:t>subtracting half the length of an edge of both cubes to make the distances more accurate.</w:t>
       </w:r>
       <w:bookmarkStart w:id="0" w:name="_GoBack"/>
       <w:bookmarkEnd w:id="0"/>
-      <w:r>
-        <w:rPr>
-          <w:rFonts w:ascii="Arial" w:eastAsia="Arial" w:hAnsi="Arial" w:cs="Arial"/>
-          <w:sz w:val="24"/>
-          <w:lang w:val="en-US"/>
-        </w:rPr>
-        <w:t xml:space="preserve"> half of the length of the other;</w:t>
-      </w:r>
     </w:p>
     <w:p>
       <w:pPr>

</xml_diff>